<commit_message>
changed static void for strings
</commit_message>
<xml_diff>
--- a/Actividad_1_POO.docx
+++ b/Actividad_1_POO.docx
@@ -12,7 +12,7 @@
         <mc:AlternateContent>
           <mc:Choice Requires="wpg">
             <w:drawing>
-              <wp:anchor behindDoc="0" distT="0" distB="0" distL="0" distR="0" simplePos="0" locked="0" layoutInCell="0" allowOverlap="1" relativeHeight="40">
+              <wp:anchor behindDoc="0" distT="0" distB="0" distL="0" distR="0" simplePos="0" locked="0" layoutInCell="0" allowOverlap="1" relativeHeight="46">
                 <wp:simplePos x="0" y="0"/>
                 <wp:positionH relativeFrom="column">
                   <wp:posOffset>-899795</wp:posOffset>
@@ -20,7 +20,7 @@
                 <wp:positionV relativeFrom="paragraph">
                   <wp:posOffset>-1127125</wp:posOffset>
                 </wp:positionV>
-                <wp:extent cx="7774940" cy="10175240"/>
+                <wp:extent cx="7775575" cy="10175875"/>
                 <wp:effectExtent l="0" t="0" r="0" b="0"/>
                 <wp:wrapNone/>
                 <wp:docPr id="1" name="Group 38"/>
@@ -31,9 +31,9 @@
                       <wpg:grpSpPr>
                         <a:xfrm>
                           <a:off x="0" y="0"/>
-                          <a:ext cx="7774200" cy="10174680"/>
+                          <a:ext cx="7774920" cy="10175400"/>
                           <a:chOff x="-899640" y="-1127160"/>
-                          <a:chExt cx="7774200" cy="10174680"/>
+                          <a:chExt cx="7774920" cy="10175400"/>
                         </a:xfrm>
                       </wpg:grpSpPr>
                       <pic:pic xmlns:pic="http://schemas.openxmlformats.org/drawingml/2006/picture">
@@ -48,7 +48,7 @@
                         <pic:spPr>
                           <a:xfrm>
                             <a:off x="0" y="0"/>
-                            <a:ext cx="7774200" cy="10174680"/>
+                            <a:ext cx="7774920" cy="10175400"/>
                           </a:xfrm>
                           <a:prstGeom prst="rect">
                             <a:avLst/>
@@ -62,8 +62,8 @@
                         <wps:cNvSpPr/>
                         <wps:spPr>
                           <a:xfrm>
-                            <a:off x="3086280" y="259560"/>
-                            <a:ext cx="4236120" cy="1545480"/>
+                            <a:off x="3086640" y="259560"/>
+                            <a:ext cx="4236120" cy="1545120"/>
                           </a:xfrm>
                           <a:prstGeom prst="rect">
                             <a:avLst/>
@@ -94,8 +94,8 @@
                         </pic:blipFill>
                         <pic:spPr>
                           <a:xfrm>
-                            <a:off x="4124160" y="47160"/>
-                            <a:ext cx="2322360" cy="1758240"/>
+                            <a:off x="4124880" y="47160"/>
+                            <a:ext cx="2322360" cy="1757520"/>
                           </a:xfrm>
                           <a:prstGeom prst="rect">
                             <a:avLst/>
@@ -113,7 +113,7 @@
           </mc:Choice>
           <mc:Fallback>
             <w:pict>
-              <v:group id="shape_0" alt="Group 38" style="position:absolute;margin-left:-70.85pt;margin-top:-88.75pt;width:612.15pt;height:801.15pt" coordorigin="-1417,-1775" coordsize="12243,16023">
+              <v:group id="shape_0" alt="Group 38" style="position:absolute;margin-left:-70.85pt;margin-top:-88.75pt;width:612.2pt;height:801.2pt" coordorigin="-1417,-1775" coordsize="12244,16024">
                 <v:shapetype id="_x0000_t75" coordsize="21600,21600" o:spt="75" o:preferrelative="t" path="m@4@5l@4@11@9@11@9@5xe" filled="f" stroked="f">
                   <v:stroke joinstyle="miter"/>
                   <v:formulas>
@@ -133,17 +133,17 @@
                   <v:path o:extrusionok="f" gradientshapeok="t" o:connecttype="rect"/>
                   <o:lock v:ext="edit" aspectratio="t"/>
                 </v:shapetype>
-                <v:shape id="shape_0" ID="Picture 39" stroked="f" o:allowincell="f" style="position:absolute;left:-1417;top:-1775;width:12242;height:16022;mso-wrap-style:none;v-text-anchor:middle" type="_x0000_t75">
+                <v:shape id="shape_0" ID="Picture 39" stroked="f" o:allowincell="f" style="position:absolute;left:-1417;top:-1775;width:12243;height:16023;mso-wrap-style:none;v-text-anchor:middle" type="_x0000_t75">
                   <v:imagedata r:id="rId2" o:detectmouseclick="t"/>
                   <v:stroke color="#3465a4" joinstyle="round" endcap="flat"/>
                   <w10:wrap type="none"/>
                 </v:shape>
-                <v:rect id="shape_0" path="m0,0l-2147483645,0l-2147483645,-2147483646l0,-2147483646xe" fillcolor="white" stroked="f" o:allowincell="f" style="position:absolute;left:3444;top:-1366;width:6670;height:2433;mso-wrap-style:none;v-text-anchor:middle">
+                <v:rect id="shape_0" path="m0,0l-2147483645,0l-2147483645,-2147483646l0,-2147483646xe" fillcolor="white" stroked="f" o:allowincell="f" style="position:absolute;left:3444;top:-1366;width:6670;height:2432;mso-wrap-style:none;v-text-anchor:middle">
                   <v:fill o:detectmouseclick="t" type="solid" color2="black"/>
                   <v:stroke color="#3465a4" joinstyle="round" endcap="flat"/>
                   <w10:wrap type="none"/>
                 </v:rect>
-                <v:shape id="shape_0" ID="Picture 41" stroked="f" o:allowincell="f" style="position:absolute;left:5078;top:-1701;width:3656;height:2768;mso-wrap-style:none;v-text-anchor:middle" type="_x0000_t75">
+                <v:shape id="shape_0" ID="Picture 41" stroked="f" o:allowincell="f" style="position:absolute;left:5079;top:-1701;width:3656;height:2767;mso-wrap-style:none;v-text-anchor:middle" type="_x0000_t75">
                   <v:imagedata r:id="rId3" o:detectmouseclick="t"/>
                   <v:stroke color="#3465a4" joinstyle="round" endcap="flat"/>
                   <w10:wrap type="none"/>
@@ -342,7 +342,7 @@
         <mc:AlternateContent>
           <mc:Choice Requires="wps">
             <w:drawing>
-              <wp:anchor behindDoc="0" distT="0" distB="0" distL="0" distR="0" simplePos="0" locked="0" layoutInCell="0" allowOverlap="1" relativeHeight="41">
+              <wp:anchor behindDoc="0" distT="0" distB="0" distL="0" distR="0" simplePos="0" locked="0" layoutInCell="0" allowOverlap="1" relativeHeight="47">
                 <wp:simplePos x="0" y="0"/>
                 <wp:positionH relativeFrom="column">
                   <wp:posOffset>3027680</wp:posOffset>
@@ -350,7 +350,7 @@
                 <wp:positionV relativeFrom="paragraph">
                   <wp:posOffset>137795</wp:posOffset>
                 </wp:positionV>
-                <wp:extent cx="3028950" cy="5243195"/>
+                <wp:extent cx="3029585" cy="5243830"/>
                 <wp:effectExtent l="0" t="0" r="2540" b="0"/>
                 <wp:wrapNone/>
                 <wp:docPr id="2" name="Cuadro de texto 10"/>
@@ -361,7 +361,7 @@
                       <wps:spPr>
                         <a:xfrm>
                           <a:off x="0" y="0"/>
-                          <a:ext cx="3028320" cy="5242680"/>
+                          <a:ext cx="3029040" cy="5243040"/>
                         </a:xfrm>
                         <a:prstGeom prst="rect">
                           <a:avLst/>
@@ -561,7 +561,7 @@
                               <w:pStyle w:val="FrameContents"/>
                               <w:rPr/>
                             </w:pPr>
-                            <w:ins w:id="4" w:author="Unknown Author" w:date="2022-07-04T22:21:34Z">
+                            <w:ins w:id="3" w:author="Unknown Author" w:date="2022-07-04T22:21:34Z">
                               <w:r>
                                 <w:rPr/>
                                 <w:t>Actividades Semana 1</w:t>
@@ -622,10 +622,20 @@
                               <w:ind w:hanging="0"/>
                               <w:rPr/>
                             </w:pPr>
+                            <w:ins w:id="4" w:author="Unknown Author" w:date="2022-07-04T22:22:37Z">
+                              <w:r>
+                                <w:rPr/>
+                                <w:t>José Angel Hern</w:t>
+                              </w:r>
+                            </w:ins>
+                            <w:r>
+                              <w:rPr/>
+                              <w:t>á</w:t>
+                            </w:r>
                             <w:ins w:id="5" w:author="Unknown Author" w:date="2022-07-04T22:22:37Z">
                               <w:r>
                                 <w:rPr/>
-                                <w:t>José Angel Hernandez Mendoza</w:t>
+                                <w:t>ndez Mendoza</w:t>
                               </w:r>
                             </w:ins>
                           </w:p>
@@ -657,7 +667,23 @@
                                   <w:rFonts w:eastAsia="Verdana" w:cs="Verdana"/>
                                   <w:color w:val="7F7F7F"/>
                                 </w:rPr>
-                                <w:t>04 de Julio 2022</w:t>
+                                <w:t>0</w:t>
+                              </w:r>
+                            </w:ins>
+                            <w:r>
+                              <w:rPr>
+                                <w:rFonts w:eastAsia="Verdana" w:cs="Verdana"/>
+                                <w:color w:val="7F7F7F"/>
+                              </w:rPr>
+                              <w:t>7</w:t>
+                            </w:r>
+                            <w:ins w:id="7" w:author="Unknown Author" w:date="2022-07-04T22:22:53Z">
+                              <w:r>
+                                <w:rPr>
+                                  <w:rFonts w:eastAsia="Verdana" w:cs="Verdana"/>
+                                  <w:color w:val="7F7F7F"/>
+                                </w:rPr>
+                                <w:t xml:space="preserve"> de Julio 2022</w:t>
                               </w:r>
                             </w:ins>
                           </w:p>
@@ -683,7 +709,7 @@
           </mc:Choice>
           <mc:Fallback>
             <w:pict>
-              <v:rect id="shape_0" ID="Cuadro de texto 10" path="m0,0l-2147483645,0l-2147483645,-2147483646l0,-2147483646xe" fillcolor="white" stroked="f" o:allowincell="f" style="position:absolute;margin-left:238.4pt;margin-top:10.85pt;width:238.4pt;height:412.75pt;mso-wrap-style:square;v-text-anchor:top">
+              <v:rect id="shape_0" ID="Cuadro de texto 10" path="m0,0l-2147483645,0l-2147483645,-2147483646l0,-2147483646xe" fillcolor="white" stroked="f" o:allowincell="f" style="position:absolute;margin-left:238.4pt;margin-top:10.85pt;width:238.45pt;height:412.8pt;mso-wrap-style:square;v-text-anchor:top">
                 <v:fill o:detectmouseclick="t" type="solid" color2="black"/>
                 <v:stroke color="#3465a4" joinstyle="round" endcap="flat"/>
                 <v:textbox>
@@ -780,7 +806,7 @@
                         <w:pStyle w:val="FrameContents"/>
                         <w:rPr/>
                       </w:pPr>
-                      <w:ins w:id="7" w:author="Unknown Author" w:date="2022-07-04T22:21:11Z">
+                      <w:ins w:id="8" w:author="Unknown Author" w:date="2022-07-04T22:21:11Z">
                         <w:r>
                           <w:rPr>
                             <w:rFonts w:eastAsia="Verdana" w:cs="Verdana"/>
@@ -789,7 +815,7 @@
                           <w:t>Luis César Higashi Salinas</w:t>
                         </w:r>
                       </w:ins>
-                      <w:del w:id="8" w:author="Unknown Author" w:date="2022-07-04T22:21:11Z">
+                      <w:del w:id="9" w:author="Unknown Author" w:date="2022-07-04T22:21:11Z">
                         <w:r>
                           <w:rPr>
                             <w:rFonts w:eastAsia="Verdana" w:cs="Verdana"/>
@@ -828,7 +854,7 @@
                         <w:pStyle w:val="FrameContents"/>
                         <w:rPr/>
                       </w:pPr>
-                      <w:ins w:id="9" w:author="Unknown Author" w:date="2022-07-04T22:21:22Z">
+                      <w:ins w:id="10" w:author="Unknown Author" w:date="2022-07-04T22:21:22Z">
                         <w:r>
                           <w:rPr/>
                           <w:t>010356191</w:t>
@@ -932,7 +958,17 @@
                       <w:ins w:id="12" w:author="Unknown Author" w:date="2022-07-04T22:22:37Z">
                         <w:r>
                           <w:rPr/>
-                          <w:t>José Angel Hernandez Mendoza</w:t>
+                          <w:t>José Angel Hern</w:t>
+                        </w:r>
+                      </w:ins>
+                      <w:r>
+                        <w:rPr/>
+                        <w:t>á</w:t>
+                      </w:r>
+                      <w:ins w:id="13" w:author="Unknown Author" w:date="2022-07-04T22:22:37Z">
+                        <w:r>
+                          <w:rPr/>
+                          <w:t>ndez Mendoza</w:t>
                         </w:r>
                       </w:ins>
                     </w:p>
@@ -958,13 +994,29 @@
                           <w:color w:val="7F7F7F"/>
                         </w:rPr>
                       </w:pPr>
-                      <w:ins w:id="13" w:author="Unknown Author" w:date="2022-07-04T22:22:53Z">
+                      <w:ins w:id="14" w:author="Unknown Author" w:date="2022-07-04T22:22:53Z">
                         <w:r>
                           <w:rPr>
                             <w:rFonts w:eastAsia="Verdana" w:cs="Verdana"/>
                             <w:color w:val="7F7F7F"/>
                           </w:rPr>
-                          <w:t>04 de Julio 2022</w:t>
+                          <w:t>0</w:t>
+                        </w:r>
+                      </w:ins>
+                      <w:r>
+                        <w:rPr>
+                          <w:rFonts w:eastAsia="Verdana" w:cs="Verdana"/>
+                          <w:color w:val="7F7F7F"/>
+                        </w:rPr>
+                        <w:t>7</w:t>
+                      </w:r>
+                      <w:ins w:id="15" w:author="Unknown Author" w:date="2022-07-04T22:22:53Z">
+                        <w:r>
+                          <w:rPr>
+                            <w:rFonts w:eastAsia="Verdana" w:cs="Verdana"/>
+                            <w:color w:val="7F7F7F"/>
+                          </w:rPr>
+                          <w:t xml:space="preserve"> de Julio 2022</w:t>
                         </w:r>
                       </w:ins>
                     </w:p>
@@ -2046,7 +2098,7 @@
                 <w:sz w:val="20"/>
                 <w:szCs w:val="20"/>
               </w:rPr>
-              <w:t xml:space="preserve">En el Desarrollo de la actividad enviada, contiene capturas de pantallas del código en Java y de la ejecución del mismo tanto en corridas exitosas y no exitosas al 100% de la problemática planteada en este documento. Se observan bien la fecha y hora en esas imágenes. Se explica claramente la manera de realizar la actividad y de cómo se resolvieron los inconvenientes encontrados. </w:t>
+              <w:t>En el Desarrollo de la actividad enviada, contiene capturas de pantallas del código en Java y de la ejecución del mismo tanto en corridas exitosas y no exitosas al 100% de la problemática planteada en este documento. Se observan bien la fecha y hora en esas imágenes. Se explica claramente la manera de realizar la actividad y de cómo se resolvieron los inconvenientes encontrados.</w:t>
             </w:r>
           </w:p>
           <w:p>
@@ -3559,7 +3611,121 @@
           <w:u w:val="none"/>
           <w:lang w:val="es-ES_tradnl" w:eastAsia="en-US" w:bidi="ar-SA"/>
         </w:rPr>
-        <w:t>Java es un lenguaje de programación muy versatil, con el cual normalmente se estudia el paradigma de programación orientada a objetos. En la siguiente actividad veremos como Java facilita la programación orientada a objetos.</w:t>
+        <w:t>Java es un lenguaje de programación muy vers</w:t>
+      </w:r>
+      <w:r>
+        <w:rPr>
+          <w:rFonts w:eastAsia="Cambria" w:cs="Times New Roman" w:ascii="Verdana" w:hAnsi="Verdana"/>
+          <w:b w:val="false"/>
+          <w:bCs w:val="false"/>
+          <w:i w:val="false"/>
+          <w:iCs w:val="false"/>
+          <w:strike w:val="false"/>
+          <w:dstrike w:val="false"/>
+          <w:color w:val="auto"/>
+          <w:kern w:val="0"/>
+          <w:sz w:val="20"/>
+          <w:szCs w:val="20"/>
+          <w:u w:val="none"/>
+          <w:lang w:val="es-ES_tradnl" w:eastAsia="en-US" w:bidi="ar-SA"/>
+        </w:rPr>
+        <w:t>á</w:t>
+      </w:r>
+      <w:r>
+        <w:rPr>
+          <w:rFonts w:eastAsia="Cambria" w:cs="Times New Roman" w:ascii="Verdana" w:hAnsi="Verdana"/>
+          <w:b w:val="false"/>
+          <w:bCs w:val="false"/>
+          <w:i w:val="false"/>
+          <w:iCs w:val="false"/>
+          <w:strike w:val="false"/>
+          <w:dstrike w:val="false"/>
+          <w:color w:val="auto"/>
+          <w:kern w:val="0"/>
+          <w:sz w:val="20"/>
+          <w:szCs w:val="20"/>
+          <w:u w:val="none"/>
+          <w:lang w:val="es-ES_tradnl" w:eastAsia="en-US" w:bidi="ar-SA"/>
+        </w:rPr>
+        <w:t xml:space="preserve">til, con el cual normalmente se estudia el paradigma de programación orientada a objetos. </w:t>
+      </w:r>
+      <w:r>
+        <w:rPr>
+          <w:rFonts w:eastAsia="Cambria" w:cs="Times New Roman" w:ascii="Verdana" w:hAnsi="Verdana"/>
+          <w:b w:val="false"/>
+          <w:bCs w:val="false"/>
+          <w:i w:val="false"/>
+          <w:iCs w:val="false"/>
+          <w:strike w:val="false"/>
+          <w:dstrike w:val="false"/>
+          <w:color w:val="auto"/>
+          <w:kern w:val="0"/>
+          <w:sz w:val="20"/>
+          <w:szCs w:val="20"/>
+          <w:u w:val="none"/>
+          <w:lang w:val="es-ES_tradnl" w:eastAsia="en-US" w:bidi="ar-SA"/>
+        </w:rPr>
+        <w:t>Igual de importante es utilizar la herramienta adecuada para el trabajo, como lo sería en este caso un IDE que nos facilite escribir código Java, en mi caso personal ya llevo más del año utilizando Visual Studio Code, con sus muchas extensiones, para desarrollar web apps, apps mobiles con React Native, y en algunos casos aplicaciones de consola con C#. Prefiero Visual Studio Code a otros IDEs que he visto por su facilidad de personalizar la interface, y por las muchas extensiones que ofrece para automatizar segmentos de código.</w:t>
+      </w:r>
+    </w:p>
+    <w:p>
+      <w:pPr>
+        <w:pStyle w:val="Normal"/>
+        <w:spacing w:lineRule="auto" w:line="360" w:before="120" w:after="0"/>
+        <w:jc w:val="both"/>
+        <w:rPr>
+          <w:rFonts w:ascii="Verdana" w:hAnsi="Verdana" w:eastAsia="Cambria" w:cs="Times New Roman"/>
+          <w:b w:val="false"/>
+          <w:b w:val="false"/>
+          <w:bCs w:val="false"/>
+          <w:i w:val="false"/>
+          <w:i w:val="false"/>
+          <w:iCs w:val="false"/>
+          <w:strike w:val="false"/>
+          <w:dstrike w:val="false"/>
+          <w:color w:val="auto"/>
+          <w:kern w:val="0"/>
+          <w:sz w:val="20"/>
+          <w:szCs w:val="20"/>
+          <w:u w:val="none"/>
+          <w:lang w:val="es-ES_tradnl" w:eastAsia="en-US" w:bidi="ar-SA"/>
+        </w:rPr>
+      </w:pPr>
+      <w:r>
+        <w:rPr>
+          <w:rFonts w:eastAsia="Cambria" w:cs="Times New Roman" w:ascii="Verdana" w:hAnsi="Verdana"/>
+          <w:b w:val="false"/>
+          <w:bCs w:val="false"/>
+          <w:i w:val="false"/>
+          <w:iCs w:val="false"/>
+          <w:strike w:val="false"/>
+          <w:dstrike w:val="false"/>
+          <w:color w:val="auto"/>
+          <w:kern w:val="0"/>
+          <w:sz w:val="20"/>
+          <w:szCs w:val="20"/>
+          <w:u w:val="none"/>
+          <w:lang w:val="es-ES_tradnl" w:eastAsia="en-US" w:bidi="ar-SA"/>
+        </w:rPr>
+        <w:t xml:space="preserve">En la siguiente actividad veremos como Java facilita la programación orientada a objetos, </w:t>
+      </w:r>
+      <w:r>
+        <w:rPr>
+          <w:rFonts w:eastAsia="Cambria" w:cs="Times New Roman" w:ascii="Verdana" w:hAnsi="Verdana"/>
+          <w:b w:val="false"/>
+          <w:bCs w:val="false"/>
+          <w:i w:val="false"/>
+          <w:iCs w:val="false"/>
+          <w:strike w:val="false"/>
+          <w:dstrike w:val="false"/>
+          <w:color w:val="auto"/>
+          <w:kern w:val="0"/>
+          <w:sz w:val="20"/>
+          <w:szCs w:val="20"/>
+          <w:u w:val="none"/>
+          <w:lang w:val="es-ES_tradnl" w:eastAsia="en-US" w:bidi="ar-SA"/>
+        </w:rPr>
+        <w:t>la cual nos ayuda a organizar mejor nuestro código, y a dictar como se debe de comportar el mismo.</w:t>
       </w:r>
     </w:p>
     <w:p>
@@ -3788,7 +3954,7 @@
           <w:rFonts w:ascii="Verdana" w:hAnsi="Verdana"/>
           <w:sz w:val="20"/>
           <w:szCs w:val="20"/>
-          <w:del w:id="16" w:author="Unknown Author" w:date="2022-07-04T22:19:52Z"/>
+          <w:del w:id="18" w:author="Unknown Author" w:date="2022-07-04T22:19:52Z"/>
         </w:rPr>
       </w:pPr>
       <w:r>
@@ -3844,31 +4010,6 @@
           <w:rFonts w:ascii="Verdana" w:hAnsi="Verdana"/>
           <w:sz w:val="20"/>
           <w:szCs w:val="20"/>
-          <w:del w:id="18" w:author="Unknown Author" w:date="2022-07-04T22:19:52Z"/>
-        </w:rPr>
-      </w:pPr>
-      <w:del w:id="17" w:author="Unknown Author" w:date="2022-07-04T22:19:52Z">
-        <w:r>
-          <w:rPr>
-            <w:rFonts w:ascii="Verdana" w:hAnsi="Verdana"/>
-            <w:sz w:val="20"/>
-            <w:szCs w:val="20"/>
-          </w:rPr>
-        </w:r>
-      </w:del>
-    </w:p>
-    <w:p>
-      <w:pPr>
-        <w:pStyle w:val="Normal"/>
-        <w:widowControl/>
-        <w:suppressAutoHyphens w:val="true"/>
-        <w:bidi w:val="0"/>
-        <w:spacing w:lineRule="auto" w:line="360" w:before="0" w:after="0"/>
-        <w:jc w:val="both"/>
-        <w:rPr>
-          <w:rFonts w:ascii="Verdana" w:hAnsi="Verdana"/>
-          <w:sz w:val="20"/>
-          <w:szCs w:val="20"/>
           <w:del w:id="20" w:author="Unknown Author" w:date="2022-07-04T22:19:52Z"/>
         </w:rPr>
       </w:pPr>
@@ -4098,6 +4239,31 @@
         </w:rPr>
       </w:pPr>
       <w:del w:id="37" w:author="Unknown Author" w:date="2022-07-04T22:19:52Z">
+        <w:r>
+          <w:rPr>
+            <w:rFonts w:ascii="Verdana" w:hAnsi="Verdana"/>
+            <w:sz w:val="20"/>
+            <w:szCs w:val="20"/>
+          </w:rPr>
+        </w:r>
+      </w:del>
+    </w:p>
+    <w:p>
+      <w:pPr>
+        <w:pStyle w:val="Normal"/>
+        <w:widowControl/>
+        <w:suppressAutoHyphens w:val="true"/>
+        <w:bidi w:val="0"/>
+        <w:spacing w:lineRule="auto" w:line="360" w:before="0" w:after="0"/>
+        <w:jc w:val="both"/>
+        <w:rPr>
+          <w:rFonts w:ascii="Verdana" w:hAnsi="Verdana"/>
+          <w:sz w:val="20"/>
+          <w:szCs w:val="20"/>
+          <w:del w:id="40" w:author="Unknown Author" w:date="2022-07-04T22:19:52Z"/>
+        </w:rPr>
+      </w:pPr>
+      <w:del w:id="39" w:author="Unknown Author" w:date="2022-07-04T22:19:52Z">
         <w:r>
           <w:rPr>
             <w:rFonts w:ascii="Verdana" w:hAnsi="Verdana"/>
@@ -4268,7 +4434,22 @@
       </w:pPr>
       <w:r>
         <w:rPr/>
-        <w:t>Se crean árchivos java</w:t>
+        <w:t xml:space="preserve">Se crean </w:t>
+      </w:r>
+      <w:r>
+        <w:rPr>
+          <w:rFonts w:eastAsia="Cambria" w:cs="Times New Roman"/>
+          <w:color w:val="auto"/>
+          <w:kern w:val="0"/>
+          <w:sz w:val="24"/>
+          <w:szCs w:val="24"/>
+          <w:lang w:val="es-ES_tradnl" w:eastAsia="en-US" w:bidi="ar-SA"/>
+        </w:rPr>
+        <w:t>a</w:t>
+      </w:r>
+      <w:r>
+        <w:rPr/>
+        <w:t>rchivos java</w:t>
       </w:r>
     </w:p>
     <w:p>
@@ -4561,6 +4742,22 @@
         <w:rPr/>
         <w:t>Se corre el programa, por elección personal utilizo la consola Git Bash para correr el programa.</w:t>
       </w:r>
+      <w:r>
+        <w:rPr>
+          <w:rFonts w:ascii="Verdana" w:hAnsi="Verdana"/>
+          <w:sz w:val="20"/>
+          <w:szCs w:val="20"/>
+        </w:rPr>
+        <w:t xml:space="preserve"> </w:t>
+      </w:r>
+      <w:r>
+        <w:rPr>
+          <w:rFonts w:ascii="Verdana" w:hAnsi="Verdana"/>
+          <w:sz w:val="20"/>
+          <w:szCs w:val="20"/>
+        </w:rPr>
+        <w:t>Dicha corrida se considera fallida, ya que se utilizaron métodos estáticos y no dinámicos como se esperaría de un objeto.</w:t>
+      </w:r>
     </w:p>
     <w:p>
       <w:pPr>
@@ -4635,6 +4832,460 @@
         <w:spacing w:lineRule="auto" w:line="360"/>
         <w:jc w:val="both"/>
         <w:rPr>
+          <w:rFonts w:ascii="Verdana" w:hAnsi="Verdana"/>
+          <w:sz w:val="20"/>
+          <w:szCs w:val="20"/>
+        </w:rPr>
+      </w:pPr>
+      <w:r>
+        <w:rPr/>
+      </w:r>
+    </w:p>
+    <w:p>
+      <w:pPr>
+        <w:pStyle w:val="Normal"/>
+        <w:spacing w:lineRule="auto" w:line="360"/>
+        <w:jc w:val="both"/>
+        <w:rPr>
+          <w:rFonts w:ascii="Verdana" w:hAnsi="Verdana"/>
+          <w:sz w:val="20"/>
+          <w:szCs w:val="20"/>
+        </w:rPr>
+      </w:pPr>
+      <w:r>
+        <w:rPr/>
+      </w:r>
+    </w:p>
+    <w:p>
+      <w:pPr>
+        <w:pStyle w:val="Normal"/>
+        <w:spacing w:lineRule="auto" w:line="360"/>
+        <w:jc w:val="both"/>
+        <w:rPr>
+          <w:rFonts w:ascii="Verdana" w:hAnsi="Verdana"/>
+          <w:sz w:val="20"/>
+          <w:szCs w:val="20"/>
+        </w:rPr>
+      </w:pPr>
+      <w:r>
+        <w:rPr/>
+      </w:r>
+    </w:p>
+    <w:p>
+      <w:pPr>
+        <w:pStyle w:val="Normal"/>
+        <w:spacing w:lineRule="auto" w:line="360"/>
+        <w:jc w:val="both"/>
+        <w:rPr>
+          <w:rFonts w:ascii="Verdana" w:hAnsi="Verdana"/>
+          <w:sz w:val="20"/>
+          <w:szCs w:val="20"/>
+        </w:rPr>
+      </w:pPr>
+      <w:r>
+        <w:rPr>
+          <w:rFonts w:ascii="Verdana" w:hAnsi="Verdana"/>
+          <w:sz w:val="20"/>
+          <w:szCs w:val="20"/>
+        </w:rPr>
+        <w:t>Se cambian los métodos estáticos por una clase compuesta por varias cadenas.</w:t>
+      </w:r>
+    </w:p>
+    <w:p>
+      <w:pPr>
+        <w:pStyle w:val="Normal"/>
+        <w:spacing w:lineRule="auto" w:line="360"/>
+        <w:jc w:val="both"/>
+        <w:rPr>
+          <w:rFonts w:ascii="Verdana" w:hAnsi="Verdana"/>
+          <w:sz w:val="20"/>
+          <w:szCs w:val="20"/>
+        </w:rPr>
+      </w:pPr>
+      <w:r>
+        <w:rPr/>
+      </w:r>
+    </w:p>
+    <w:p>
+      <w:pPr>
+        <w:pStyle w:val="Normal"/>
+        <w:spacing w:lineRule="auto" w:line="360"/>
+        <w:jc w:val="both"/>
+        <w:rPr>
+          <w:rFonts w:ascii="Verdana" w:hAnsi="Verdana"/>
+          <w:sz w:val="20"/>
+          <w:szCs w:val="20"/>
+        </w:rPr>
+      </w:pPr>
+      <w:r>
+        <w:drawing>
+          <wp:anchor behindDoc="0" distT="0" distB="0" distL="0" distR="0" simplePos="0" locked="0" layoutInCell="0" allowOverlap="1" relativeHeight="50">
+            <wp:simplePos x="0" y="0"/>
+            <wp:positionH relativeFrom="column">
+              <wp:align>center</wp:align>
+            </wp:positionH>
+            <wp:positionV relativeFrom="paragraph">
+              <wp:posOffset>635</wp:posOffset>
+            </wp:positionV>
+            <wp:extent cx="5971540" cy="3358515"/>
+            <wp:effectExtent l="0" t="0" r="0" b="0"/>
+            <wp:wrapSquare wrapText="largest"/>
+            <wp:docPr id="15" name="Image12" descr=""/>
+            <wp:cNvGraphicFramePr>
+              <a:graphicFrameLocks xmlns:a="http://schemas.openxmlformats.org/drawingml/2006/main" noChangeAspect="1"/>
+            </wp:cNvGraphicFramePr>
+            <a:graphic xmlns:a="http://schemas.openxmlformats.org/drawingml/2006/main">
+              <a:graphicData uri="http://schemas.openxmlformats.org/drawingml/2006/picture">
+                <pic:pic xmlns:pic="http://schemas.openxmlformats.org/drawingml/2006/picture">
+                  <pic:nvPicPr>
+                    <pic:cNvPr id="15" name="Image12" descr=""/>
+                    <pic:cNvPicPr>
+                      <a:picLocks noChangeAspect="1" noChangeArrowheads="1"/>
+                    </pic:cNvPicPr>
+                  </pic:nvPicPr>
+                  <pic:blipFill>
+                    <a:blip r:embed="rId23"/>
+                    <a:stretch>
+                      <a:fillRect/>
+                    </a:stretch>
+                  </pic:blipFill>
+                  <pic:spPr bwMode="auto">
+                    <a:xfrm>
+                      <a:off x="0" y="0"/>
+                      <a:ext cx="5971540" cy="3358515"/>
+                    </a:xfrm>
+                    <a:prstGeom prst="rect">
+                      <a:avLst/>
+                    </a:prstGeom>
+                  </pic:spPr>
+                </pic:pic>
+              </a:graphicData>
+            </a:graphic>
+          </wp:anchor>
+        </w:drawing>
+      </w:r>
+      <w:r>
+        <w:rPr>
+          <w:rFonts w:ascii="Verdana" w:hAnsi="Verdana"/>
+          <w:sz w:val="20"/>
+          <w:szCs w:val="20"/>
+        </w:rPr>
+        <w:t>Se utiliza la consola integrada de Visual Studio Code para correr el programa, en la parte inferior de la pantalla vemos el resultado de la corrida.</w:t>
+      </w:r>
+    </w:p>
+    <w:p>
+      <w:pPr>
+        <w:pStyle w:val="Normal"/>
+        <w:spacing w:lineRule="auto" w:line="360"/>
+        <w:jc w:val="both"/>
+        <w:rPr>
+          <w:rFonts w:ascii="Verdana" w:hAnsi="Verdana"/>
+          <w:sz w:val="20"/>
+          <w:szCs w:val="20"/>
+        </w:rPr>
+      </w:pPr>
+      <w:r>
+        <w:rPr/>
+        <w:drawing>
+          <wp:anchor behindDoc="0" distT="0" distB="0" distL="0" distR="0" simplePos="0" locked="0" layoutInCell="0" allowOverlap="1" relativeHeight="49">
+            <wp:simplePos x="0" y="0"/>
+            <wp:positionH relativeFrom="column">
+              <wp:posOffset>-6350</wp:posOffset>
+            </wp:positionH>
+            <wp:positionV relativeFrom="paragraph">
+              <wp:posOffset>-76200</wp:posOffset>
+            </wp:positionV>
+            <wp:extent cx="5971540" cy="3358515"/>
+            <wp:effectExtent l="0" t="0" r="0" b="0"/>
+            <wp:wrapNone/>
+            <wp:docPr id="16" name="Image11" descr=""/>
+            <wp:cNvGraphicFramePr>
+              <a:graphicFrameLocks xmlns:a="http://schemas.openxmlformats.org/drawingml/2006/main" noChangeAspect="1"/>
+            </wp:cNvGraphicFramePr>
+            <a:graphic xmlns:a="http://schemas.openxmlformats.org/drawingml/2006/main">
+              <a:graphicData uri="http://schemas.openxmlformats.org/drawingml/2006/picture">
+                <pic:pic xmlns:pic="http://schemas.openxmlformats.org/drawingml/2006/picture">
+                  <pic:nvPicPr>
+                    <pic:cNvPr id="16" name="Image11" descr=""/>
+                    <pic:cNvPicPr>
+                      <a:picLocks noChangeAspect="1" noChangeArrowheads="1"/>
+                    </pic:cNvPicPr>
+                  </pic:nvPicPr>
+                  <pic:blipFill>
+                    <a:blip r:embed="rId24"/>
+                    <a:stretch>
+                      <a:fillRect/>
+                    </a:stretch>
+                  </pic:blipFill>
+                  <pic:spPr bwMode="auto">
+                    <a:xfrm>
+                      <a:off x="0" y="0"/>
+                      <a:ext cx="5971540" cy="3358515"/>
+                    </a:xfrm>
+                    <a:prstGeom prst="rect">
+                      <a:avLst/>
+                    </a:prstGeom>
+                  </pic:spPr>
+                </pic:pic>
+              </a:graphicData>
+            </a:graphic>
+          </wp:anchor>
+        </w:drawing>
+      </w:r>
+    </w:p>
+    <w:p>
+      <w:pPr>
+        <w:pStyle w:val="Normal"/>
+        <w:spacing w:lineRule="auto" w:line="360"/>
+        <w:jc w:val="both"/>
+        <w:rPr>
+          <w:rFonts w:ascii="Verdana" w:hAnsi="Verdana"/>
+          <w:sz w:val="20"/>
+          <w:szCs w:val="20"/>
+        </w:rPr>
+      </w:pPr>
+      <w:r>
+        <w:rPr>
+          <w:rFonts w:ascii="Verdana" w:hAnsi="Verdana"/>
+          <w:sz w:val="20"/>
+          <w:szCs w:val="20"/>
+        </w:rPr>
+      </w:r>
+    </w:p>
+    <w:p>
+      <w:pPr>
+        <w:pStyle w:val="Normal"/>
+        <w:spacing w:lineRule="auto" w:line="360"/>
+        <w:jc w:val="both"/>
+        <w:rPr>
+          <w:rFonts w:ascii="Verdana" w:hAnsi="Verdana"/>
+          <w:sz w:val="20"/>
+          <w:szCs w:val="20"/>
+        </w:rPr>
+      </w:pPr>
+      <w:r>
+        <w:rPr>
+          <w:rFonts w:ascii="Verdana" w:hAnsi="Verdana"/>
+          <w:sz w:val="20"/>
+          <w:szCs w:val="20"/>
+        </w:rPr>
+      </w:r>
+    </w:p>
+    <w:p>
+      <w:pPr>
+        <w:pStyle w:val="Normal"/>
+        <w:spacing w:lineRule="auto" w:line="360"/>
+        <w:jc w:val="both"/>
+        <w:rPr>
+          <w:rFonts w:ascii="Verdana" w:hAnsi="Verdana"/>
+          <w:sz w:val="20"/>
+          <w:szCs w:val="20"/>
+        </w:rPr>
+      </w:pPr>
+      <w:r>
+        <w:rPr>
+          <w:rFonts w:ascii="Verdana" w:hAnsi="Verdana"/>
+          <w:sz w:val="20"/>
+          <w:szCs w:val="20"/>
+        </w:rPr>
+      </w:r>
+    </w:p>
+    <w:p>
+      <w:pPr>
+        <w:pStyle w:val="Normal"/>
+        <w:spacing w:lineRule="auto" w:line="360"/>
+        <w:jc w:val="both"/>
+        <w:rPr>
+          <w:rFonts w:ascii="Verdana" w:hAnsi="Verdana"/>
+          <w:sz w:val="20"/>
+          <w:szCs w:val="20"/>
+        </w:rPr>
+      </w:pPr>
+      <w:r>
+        <w:rPr>
+          <w:rFonts w:ascii="Verdana" w:hAnsi="Verdana"/>
+          <w:sz w:val="20"/>
+          <w:szCs w:val="20"/>
+        </w:rPr>
+      </w:r>
+    </w:p>
+    <w:p>
+      <w:pPr>
+        <w:pStyle w:val="Normal"/>
+        <w:spacing w:lineRule="auto" w:line="360"/>
+        <w:jc w:val="both"/>
+        <w:rPr>
+          <w:rFonts w:ascii="Verdana" w:hAnsi="Verdana"/>
+          <w:sz w:val="20"/>
+          <w:szCs w:val="20"/>
+        </w:rPr>
+      </w:pPr>
+      <w:r>
+        <w:rPr>
+          <w:rFonts w:ascii="Verdana" w:hAnsi="Verdana"/>
+          <w:sz w:val="20"/>
+          <w:szCs w:val="20"/>
+        </w:rPr>
+      </w:r>
+    </w:p>
+    <w:p>
+      <w:pPr>
+        <w:pStyle w:val="Normal"/>
+        <w:spacing w:lineRule="auto" w:line="360"/>
+        <w:jc w:val="both"/>
+        <w:rPr>
+          <w:rFonts w:ascii="Verdana" w:hAnsi="Verdana"/>
+          <w:sz w:val="20"/>
+          <w:szCs w:val="20"/>
+        </w:rPr>
+      </w:pPr>
+      <w:r>
+        <w:rPr>
+          <w:rFonts w:ascii="Verdana" w:hAnsi="Verdana"/>
+          <w:sz w:val="20"/>
+          <w:szCs w:val="20"/>
+        </w:rPr>
+      </w:r>
+    </w:p>
+    <w:p>
+      <w:pPr>
+        <w:pStyle w:val="Normal"/>
+        <w:spacing w:lineRule="auto" w:line="360"/>
+        <w:jc w:val="both"/>
+        <w:rPr>
+          <w:rFonts w:ascii="Verdana" w:hAnsi="Verdana"/>
+          <w:sz w:val="20"/>
+          <w:szCs w:val="20"/>
+        </w:rPr>
+      </w:pPr>
+      <w:r>
+        <w:rPr>
+          <w:rFonts w:ascii="Verdana" w:hAnsi="Verdana"/>
+          <w:sz w:val="20"/>
+          <w:szCs w:val="20"/>
+        </w:rPr>
+      </w:r>
+    </w:p>
+    <w:p>
+      <w:pPr>
+        <w:pStyle w:val="Normal"/>
+        <w:spacing w:lineRule="auto" w:line="360"/>
+        <w:jc w:val="both"/>
+        <w:rPr>
+          <w:rFonts w:ascii="Verdana" w:hAnsi="Verdana"/>
+          <w:sz w:val="20"/>
+          <w:szCs w:val="20"/>
+        </w:rPr>
+      </w:pPr>
+      <w:r>
+        <w:rPr>
+          <w:rFonts w:ascii="Verdana" w:hAnsi="Verdana"/>
+          <w:sz w:val="20"/>
+          <w:szCs w:val="20"/>
+        </w:rPr>
+      </w:r>
+    </w:p>
+    <w:p>
+      <w:pPr>
+        <w:pStyle w:val="Normal"/>
+        <w:spacing w:lineRule="auto" w:line="360"/>
+        <w:jc w:val="both"/>
+        <w:rPr>
+          <w:rFonts w:ascii="Verdana" w:hAnsi="Verdana"/>
+          <w:sz w:val="20"/>
+          <w:szCs w:val="20"/>
+        </w:rPr>
+      </w:pPr>
+      <w:r>
+        <w:rPr>
+          <w:rFonts w:ascii="Verdana" w:hAnsi="Verdana"/>
+          <w:sz w:val="20"/>
+          <w:szCs w:val="20"/>
+        </w:rPr>
+      </w:r>
+    </w:p>
+    <w:p>
+      <w:pPr>
+        <w:pStyle w:val="Normal"/>
+        <w:spacing w:lineRule="auto" w:line="360"/>
+        <w:jc w:val="both"/>
+        <w:rPr>
+          <w:rFonts w:ascii="Verdana" w:hAnsi="Verdana"/>
+          <w:sz w:val="20"/>
+          <w:szCs w:val="20"/>
+        </w:rPr>
+      </w:pPr>
+      <w:r>
+        <w:rPr>
+          <w:rFonts w:ascii="Verdana" w:hAnsi="Verdana"/>
+          <w:sz w:val="20"/>
+          <w:szCs w:val="20"/>
+        </w:rPr>
+      </w:r>
+    </w:p>
+    <w:p>
+      <w:pPr>
+        <w:pStyle w:val="Normal"/>
+        <w:spacing w:lineRule="auto" w:line="360"/>
+        <w:jc w:val="both"/>
+        <w:rPr>
+          <w:rFonts w:ascii="Verdana" w:hAnsi="Verdana"/>
+          <w:sz w:val="20"/>
+          <w:szCs w:val="20"/>
+        </w:rPr>
+      </w:pPr>
+      <w:r>
+        <w:rPr>
+          <w:rFonts w:ascii="Verdana" w:hAnsi="Verdana"/>
+          <w:sz w:val="20"/>
+          <w:szCs w:val="20"/>
+        </w:rPr>
+      </w:r>
+    </w:p>
+    <w:p>
+      <w:pPr>
+        <w:pStyle w:val="Normal"/>
+        <w:spacing w:lineRule="auto" w:line="360"/>
+        <w:jc w:val="both"/>
+        <w:rPr>
+          <w:rFonts w:ascii="Verdana" w:hAnsi="Verdana"/>
+          <w:sz w:val="20"/>
+          <w:szCs w:val="20"/>
+        </w:rPr>
+      </w:pPr>
+      <w:r>
+        <w:rPr>
+          <w:rFonts w:ascii="Verdana" w:hAnsi="Verdana"/>
+          <w:sz w:val="20"/>
+          <w:szCs w:val="20"/>
+        </w:rPr>
+      </w:r>
+    </w:p>
+    <w:p>
+      <w:pPr>
+        <w:pStyle w:val="Normal"/>
+        <w:spacing w:lineRule="auto" w:line="360"/>
+        <w:jc w:val="both"/>
+        <w:rPr>
+          <w:rFonts w:ascii="Verdana" w:hAnsi="Verdana"/>
+          <w:sz w:val="20"/>
+          <w:szCs w:val="20"/>
+        </w:rPr>
+      </w:pPr>
+      <w:r>
+        <w:rPr>
+          <w:rFonts w:ascii="Verdana" w:hAnsi="Verdana"/>
+          <w:sz w:val="20"/>
+          <w:szCs w:val="20"/>
+        </w:rPr>
+      </w:r>
+    </w:p>
+    <w:p>
+      <w:pPr>
+        <w:pStyle w:val="Normal"/>
+        <w:spacing w:lineRule="auto" w:line="360"/>
+        <w:jc w:val="both"/>
+        <w:rPr>
           <w:rFonts w:ascii="Verdana" w:hAnsi="Verdana" w:eastAsia="Cambria" w:cs="Times New Roman"/>
           <w:b/>
           <w:b/>
@@ -4659,21 +5310,7 @@
           <w:lang w:val="es-ES_tradnl" w:eastAsia="en-US" w:bidi="ar-SA"/>
           <w:rPrChange w:id="0" w:author="Unknown Author" w:date="2022-07-04T22:19:42Z"/>
         </w:rPr>
-        <w:t>Conclusiones</w:t>
-      </w:r>
-      <w:r>
-        <w:rPr>
-          <w:rFonts w:eastAsia="Cambria" w:cs="Times New Roman" w:ascii="Verdana" w:hAnsi="Verdana"/>
-          <w:b/>
-          <w:i/>
-          <w:color w:val="1F497D"/>
-          <w:kern w:val="0"/>
-          <w:sz w:val="20"/>
-          <w:szCs w:val="20"/>
-          <w:lang w:val="es-ES_tradnl" w:eastAsia="en-US" w:bidi="ar-SA"/>
-          <w:rPrChange w:id="0" w:author="Unknown Author" w:date="2022-07-04T22:19:42Z"/>
-        </w:rPr>
-        <w:t>:</w:t>
+        <w:t>Conclusiones:</w:t>
       </w:r>
     </w:p>
     <w:p>
@@ -4709,11 +5346,170 @@
           <w:szCs w:val="20"/>
           <w:lang w:val="es-ES_tradnl" w:eastAsia="en-US" w:bidi="ar-SA"/>
         </w:rPr>
-        <w:t>La programación orientada a objetos es de utilidad, ya que nos ayuda a visualizar los objetos de manera física y así poder asignarles características, como las desarrolladas en la aplicación. Esto ayuda a mantener el código más estructurado y conciso, y a evitar el llamado código spaguetti.</w:t>
+        <w:t xml:space="preserve">La programación orientada a objetos es de utilidad, ya que nos ayuda a visualizar los objetos de manera física y así poder asignarles características, como las desarrolladas en la aplicación. Esto ayuda a mantener el código más estructurado y conciso, y a evitar el llamado código spaguetti </w:t>
+      </w:r>
+      <w:r>
+        <w:rPr>
+          <w:rFonts w:eastAsia="Cambria" w:cs="Times New Roman" w:ascii="Verdana" w:hAnsi="Verdana"/>
+          <w:b w:val="false"/>
+          <w:bCs w:val="false"/>
+          <w:i w:val="false"/>
+          <w:iCs w:val="false"/>
+          <w:color w:val="auto"/>
+          <w:kern w:val="0"/>
+          <w:sz w:val="20"/>
+          <w:szCs w:val="20"/>
+          <w:lang w:val="es-ES_tradnl" w:eastAsia="en-US" w:bidi="ar-SA"/>
+        </w:rPr>
+        <w:t>el cual es mucho más díficll de “debuggear” y refactorizar, ya que al mover una cosa se puede romper otra (Lo digo por experiencia propia). Otro aprendizaje es el utilizar la herramienta adecuada para el trabajo a realizar. Por ejemplo, para desarrollo movil nativo es ideal utilizar ya sea Android Studio o Xcode (si se está trabajando en dispositivo Apple) puesto que no solo tienen sus emuladores integrados, si no que cuentan con muchas opciones para analizar el código. En mi caso Visual Studio Code ha sido de mucha utilidad en cualquier lenguaje, o framework, que me he propuesto aprender, ya que como es mantenido por la comunidad es muy común encontrar plugins que analizen código, o el simple hecho de colorizar los paréntesis y llaves, y así saber en que parte de la función se encuentra uno trabajando.</w:t>
+      </w:r>
+    </w:p>
+    <w:p>
+      <w:pPr>
+        <w:pStyle w:val="Normal"/>
+        <w:spacing w:lineRule="auto" w:line="360"/>
+        <w:jc w:val="both"/>
+        <w:rPr>
+          <w:rFonts w:ascii="Verdana" w:hAnsi="Verdana" w:eastAsia="Cambria" w:cs="Times New Roman"/>
+          <w:b w:val="false"/>
+          <w:b w:val="false"/>
+          <w:bCs w:val="false"/>
+          <w:i w:val="false"/>
+          <w:i w:val="false"/>
+          <w:iCs w:val="false"/>
+          <w:color w:val="auto"/>
+          <w:kern w:val="0"/>
+          <w:sz w:val="20"/>
+          <w:szCs w:val="20"/>
+          <w:lang w:val="es-ES_tradnl" w:eastAsia="en-US" w:bidi="ar-SA"/>
+        </w:rPr>
+      </w:pPr>
+      <w:r>
+        <w:rPr/>
+      </w:r>
+    </w:p>
+    <w:p>
+      <w:pPr>
+        <w:pStyle w:val="Normal"/>
+        <w:spacing w:lineRule="auto" w:line="360"/>
+        <w:jc w:val="both"/>
+        <w:rPr>
+          <w:rFonts w:ascii="Verdana" w:hAnsi="Verdana" w:eastAsia="Cambria" w:cs="Times New Roman"/>
+          <w:b w:val="false"/>
+          <w:b w:val="false"/>
+          <w:bCs w:val="false"/>
+          <w:i w:val="false"/>
+          <w:i w:val="false"/>
+          <w:iCs w:val="false"/>
+          <w:color w:val="auto"/>
+          <w:kern w:val="0"/>
+          <w:sz w:val="20"/>
+          <w:szCs w:val="20"/>
+          <w:lang w:val="es-ES_tradnl" w:eastAsia="en-US" w:bidi="ar-SA"/>
+        </w:rPr>
+      </w:pPr>
+      <w:r>
+        <w:rPr/>
+      </w:r>
+    </w:p>
+    <w:p>
+      <w:pPr>
+        <w:pStyle w:val="Normal"/>
+        <w:spacing w:lineRule="auto" w:line="360"/>
+        <w:jc w:val="both"/>
+        <w:rPr>
+          <w:rFonts w:ascii="Verdana" w:hAnsi="Verdana" w:eastAsia="Cambria" w:cs="Times New Roman"/>
+          <w:b w:val="false"/>
+          <w:b w:val="false"/>
+          <w:bCs w:val="false"/>
+          <w:i w:val="false"/>
+          <w:i w:val="false"/>
+          <w:iCs w:val="false"/>
+          <w:color w:val="auto"/>
+          <w:kern w:val="0"/>
+          <w:sz w:val="20"/>
+          <w:szCs w:val="20"/>
+          <w:lang w:val="es-ES_tradnl" w:eastAsia="en-US" w:bidi="ar-SA"/>
+        </w:rPr>
+      </w:pPr>
+      <w:r>
+        <w:rPr/>
+      </w:r>
+    </w:p>
+    <w:p>
+      <w:pPr>
+        <w:pStyle w:val="Normal"/>
+        <w:spacing w:lineRule="auto" w:line="360"/>
+        <w:jc w:val="both"/>
+        <w:rPr>
+          <w:rFonts w:ascii="Verdana" w:hAnsi="Verdana" w:eastAsia="Cambria" w:cs="Times New Roman"/>
+          <w:b w:val="false"/>
+          <w:b w:val="false"/>
+          <w:bCs w:val="false"/>
+          <w:i w:val="false"/>
+          <w:i w:val="false"/>
+          <w:iCs w:val="false"/>
+          <w:color w:val="auto"/>
+          <w:kern w:val="0"/>
+          <w:sz w:val="20"/>
+          <w:szCs w:val="20"/>
+          <w:lang w:val="es-ES_tradnl" w:eastAsia="en-US" w:bidi="ar-SA"/>
+        </w:rPr>
+      </w:pPr>
+      <w:r>
+        <w:rPr/>
+      </w:r>
+    </w:p>
+    <w:p>
+      <w:pPr>
+        <w:pStyle w:val="Normal"/>
+        <w:spacing w:lineRule="auto" w:line="360"/>
+        <w:jc w:val="both"/>
+        <w:rPr>
+          <w:rFonts w:ascii="Verdana" w:hAnsi="Verdana" w:eastAsia="Cambria" w:cs="Times New Roman"/>
+          <w:b w:val="false"/>
+          <w:b w:val="false"/>
+          <w:bCs w:val="false"/>
+          <w:i w:val="false"/>
+          <w:i w:val="false"/>
+          <w:iCs w:val="false"/>
+          <w:color w:val="auto"/>
+          <w:kern w:val="0"/>
+          <w:sz w:val="20"/>
+          <w:szCs w:val="20"/>
+          <w:lang w:val="es-ES_tradnl" w:eastAsia="en-US" w:bidi="ar-SA"/>
+        </w:rPr>
+      </w:pPr>
+      <w:r>
+        <w:rPr/>
+      </w:r>
+    </w:p>
+    <w:p>
+      <w:pPr>
+        <w:pStyle w:val="Normal"/>
+        <w:spacing w:lineRule="auto" w:line="360"/>
+        <w:jc w:val="both"/>
+        <w:rPr>
+          <w:rFonts w:ascii="Verdana" w:hAnsi="Verdana" w:eastAsia="Cambria" w:cs="Times New Roman"/>
+          <w:b w:val="false"/>
+          <w:b w:val="false"/>
+          <w:bCs w:val="false"/>
+          <w:i w:val="false"/>
+          <w:i w:val="false"/>
+          <w:iCs w:val="false"/>
+          <w:color w:val="auto"/>
+          <w:kern w:val="0"/>
+          <w:sz w:val="20"/>
+          <w:szCs w:val="20"/>
+          <w:lang w:val="es-ES_tradnl" w:eastAsia="en-US" w:bidi="ar-SA"/>
+        </w:rPr>
+      </w:pPr>
+      <w:r>
+        <w:rPr/>
       </w:r>
     </w:p>
     <w:sectPr>
-      <w:headerReference w:type="default" r:id="rId23"/>
+      <w:headerReference w:type="default" r:id="rId25"/>
       <w:type w:val="nextPage"/>
       <w:pgSz w:w="12240" w:h="15840"/>
       <w:pgMar w:left="1418" w:right="1418" w:gutter="0" w:header="1418" w:top="1701" w:footer="0" w:bottom="1701"/>
@@ -4739,7 +5535,7 @@
       <mc:AlternateContent>
         <mc:Choice Requires="wps">
           <w:drawing>
-            <wp:anchor behindDoc="1" distT="0" distB="0" distL="0" distR="0" simplePos="0" locked="0" layoutInCell="0" allowOverlap="1" relativeHeight="16" wp14:anchorId="4A33FF16">
+            <wp:anchor behindDoc="1" distT="0" distB="0" distL="0" distR="0" simplePos="0" locked="0" layoutInCell="0" allowOverlap="1" relativeHeight="22" wp14:anchorId="4A33FF16">
               <wp:simplePos x="0" y="0"/>
               <wp:positionH relativeFrom="column">
                 <wp:posOffset>1490980</wp:posOffset>
@@ -4747,10 +5543,10 @@
               <wp:positionV relativeFrom="paragraph">
                 <wp:posOffset>-706755</wp:posOffset>
               </wp:positionV>
-              <wp:extent cx="4855210" cy="621665"/>
+              <wp:extent cx="4855845" cy="622300"/>
               <wp:effectExtent l="635" t="3175" r="4445" b="0"/>
               <wp:wrapNone/>
-              <wp:docPr id="15" name="Text Box 2"/>
+              <wp:docPr id="17" name="Text Box 2"/>
               <a:graphic xmlns:a="http://schemas.openxmlformats.org/drawingml/2006/main">
                 <a:graphicData uri="http://schemas.microsoft.com/office/word/2010/wordprocessingShape">
                   <wps:wsp>
@@ -4758,7 +5554,7 @@
                     <wps:spPr>
                       <a:xfrm>
                         <a:off x="0" y="0"/>
-                        <a:ext cx="4854600" cy="621000"/>
+                        <a:ext cx="4855320" cy="621720"/>
                       </a:xfrm>
                       <a:prstGeom prst="rect">
                         <a:avLst/>
@@ -4869,7 +5665,7 @@
         </mc:Choice>
         <mc:Fallback>
           <w:pict>
-            <v:rect id="shape_0" ID="Text Box 2" path="m0,0l-2147483645,0l-2147483645,-2147483646l0,-2147483646xe" fillcolor="white" stroked="f" o:allowincell="f" style="position:absolute;margin-left:117.4pt;margin-top:-55.65pt;width:382.2pt;height:48.85pt;mso-wrap-style:square;v-text-anchor:top" wp14:anchorId="4A33FF16">
+            <v:rect id="shape_0" ID="Text Box 2" path="m0,0l-2147483645,0l-2147483645,-2147483646l0,-2147483646xe" fillcolor="white" stroked="f" o:allowincell="f" style="position:absolute;margin-left:117.4pt;margin-top:-55.65pt;width:382.25pt;height:48.9pt;mso-wrap-style:square;v-text-anchor:top" wp14:anchorId="4A33FF16">
               <v:fill o:detectmouseclick="t" type="solid" color2="black"/>
               <v:stroke color="#3465a4" joinstyle="round" endcap="flat"/>
               <v:textbox>
@@ -4962,7 +5758,7 @@
       <mc:AlternateContent>
         <mc:Choice Requires="wpg">
           <w:drawing>
-            <wp:anchor behindDoc="1" distT="0" distB="0" distL="0" distR="0" simplePos="0" locked="0" layoutInCell="0" allowOverlap="1" relativeHeight="26" wp14:anchorId="50B644DA">
+            <wp:anchor behindDoc="1" distT="0" distB="0" distL="0" distR="0" simplePos="0" locked="0" layoutInCell="0" allowOverlap="1" relativeHeight="34" wp14:anchorId="50B644DA">
               <wp:simplePos x="0" y="0"/>
               <wp:positionH relativeFrom="column">
                 <wp:posOffset>-891540</wp:posOffset>
@@ -4970,10 +5766,10 @@
               <wp:positionV relativeFrom="paragraph">
                 <wp:posOffset>-765810</wp:posOffset>
               </wp:positionV>
-              <wp:extent cx="7743190" cy="897890"/>
+              <wp:extent cx="7743825" cy="898525"/>
               <wp:effectExtent l="17780" t="10160" r="13970" b="18415"/>
               <wp:wrapNone/>
-              <wp:docPr id="17" name="Group 10"/>
+              <wp:docPr id="19" name="Group 10"/>
               <a:graphic xmlns:a="http://schemas.openxmlformats.org/drawingml/2006/main">
                 <a:graphicData uri="http://schemas.microsoft.com/office/word/2010/wordprocessingGroup">
                   <wpg:wgp>
@@ -4981,9 +5777,9 @@
                     <wpg:grpSpPr>
                       <a:xfrm>
                         <a:off x="0" y="0"/>
-                        <a:ext cx="7742520" cy="897120"/>
+                        <a:ext cx="7743240" cy="897840"/>
                         <a:chOff x="-891720" y="-765720"/>
-                        <a:chExt cx="7742520" cy="897120"/>
+                        <a:chExt cx="7743240" cy="897840"/>
                       </a:xfrm>
                     </wpg:grpSpPr>
                     <wpg:grpSp>
@@ -4991,15 +5787,15 @@
                       <wpg:grpSpPr>
                         <a:xfrm>
                           <a:off x="0" y="0"/>
-                          <a:ext cx="7742520" cy="897120"/>
+                          <a:ext cx="7743240" cy="897840"/>
                         </a:xfrm>
                       </wpg:grpSpPr>
                       <wps:wsp>
                         <wps:cNvSpPr/>
                         <wps:spPr>
                           <a:xfrm>
-                            <a:off x="0" y="896760"/>
-                            <a:ext cx="7742520" cy="720"/>
+                            <a:off x="0" y="897120"/>
+                            <a:ext cx="7743240" cy="720"/>
                           </a:xfrm>
                           <a:custGeom>
                             <a:avLst/>
@@ -5085,7 +5881,7 @@
                       <pic:spPr>
                         <a:xfrm>
                           <a:off x="443160" y="0"/>
-                          <a:ext cx="1050120" cy="789840"/>
+                          <a:ext cx="1049760" cy="789840"/>
                         </a:xfrm>
                         <a:prstGeom prst="rect">
                           <a:avLst/>
@@ -5103,9 +5899,9 @@
         </mc:Choice>
         <mc:Fallback>
           <w:pict>
-            <v:group id="shape_0" alt="Group 10" style="position:absolute;margin-left:-70.2pt;margin-top:-60.3pt;width:609.65pt;height:70.65pt" coordorigin="-1404,-1206" coordsize="12193,1413">
-              <v:group id="shape_0" style="position:absolute;left:-1404;top:-1206;width:12193;height:1413"/>
-              <v:shape id="shape_0" ID="Picture 14" stroked="f" o:allowincell="f" style="position:absolute;left:-706;top:-1206;width:1653;height:1243;mso-wrap-style:none;v-text-anchor:middle" type="_x0000_t75">
+            <v:group id="shape_0" alt="Group 10" style="position:absolute;margin-left:-70.2pt;margin-top:-60.3pt;width:609.7pt;height:70.7pt" coordorigin="-1404,-1206" coordsize="12194,1414">
+              <v:group id="shape_0" style="position:absolute;left:-1404;top:-1206;width:12194;height:1414"/>
+              <v:shape id="shape_0" ID="Picture 14" stroked="f" o:allowincell="f" style="position:absolute;left:-706;top:-1206;width:1652;height:1243;mso-wrap-style:none;v-text-anchor:middle" type="_x0000_t75">
                 <v:imagedata r:id="rId1" o:detectmouseclick="t"/>
                 <v:stroke color="#3465a4" joinstyle="round" endcap="flat"/>
                 <w10:wrap type="none"/>

</xml_diff>